<commit_message>
Se terminaron los casos de uso, se agrego mapa de navegacion y se apartaron los espacios para modelo entidad relacion y modelo logico
</commit_message>
<xml_diff>
--- a/INTRODUCCION.docx
+++ b/INTRODUCCION.docx
@@ -5940,11 +5940,9 @@
       <w:r>
         <w:t xml:space="preserve"> A través de la implementación de las diferentes técnicas de recolección de datos mencionadas anteriormente, se logró una idea más clara de cómo se efectúan las diferentes tareas en Hotel Garden Valencia. Una vez conocido a detalle la manera </w:t>
       </w:r>
-      <w:proofErr w:type="spellStart"/>
-      <w:r>
-        <w:t>como</w:t>
-      </w:r>
-      <w:proofErr w:type="spellEnd"/>
+      <w:r>
+        <w:t>cómo</w:t>
+      </w:r>
       <w:r>
         <w:t xml:space="preserve"> funcionan las diferentes áreas o departamentos del hotel se procedió a generar los diferentes requerimientos funcionales y no funcionales del sistema de acuerdo con las necesidades observadas.</w:t>
       </w:r>
@@ -7487,14 +7485,6 @@
     </w:p>
     <w:p>
       <w:pPr>
-        <w:pStyle w:val="Sinespaciado"/>
-        <w:spacing w:line="360" w:lineRule="auto"/>
-        <w:ind w:firstLine="708"/>
-        <w:jc w:val="both"/>
-      </w:pPr>
-    </w:p>
-    <w:p>
-      <w:pPr>
         <w:spacing w:line="360" w:lineRule="auto"/>
         <w:ind w:firstLine="708"/>
         <w:jc w:val="both"/>
@@ -7637,6 +7627,7 @@
         <w:jc w:val="center"/>
       </w:pPr>
       <w:r>
+        <w:lastRenderedPageBreak/>
         <w:t>Cuadro 2. Guía de Entrevista</w:t>
       </w:r>
     </w:p>
@@ -9087,6 +9078,14 @@
       <w:r>
         <w:t>Fuente: Manriquez, Arturo y Mendoza, Wilmer (2017)</w:t>
       </w:r>
+    </w:p>
+    <w:p>
+      <w:pPr>
+        <w:pStyle w:val="Sinespaciado"/>
+        <w:spacing w:line="360" w:lineRule="auto"/>
+        <w:ind w:firstLine="708"/>
+        <w:jc w:val="both"/>
+      </w:pPr>
     </w:p>
     <w:p>
       <w:pPr>
@@ -18826,6 +18825,7 @@
           <w:b/>
         </w:rPr>
       </w:pPr>
+      <w:bookmarkStart w:id="1" w:name="_GoBack"/>
       <w:r>
         <w:rPr>
           <w:b/>
@@ -18875,6 +18875,7 @@
           </wp:inline>
         </w:drawing>
       </w:r>
+      <w:bookmarkEnd w:id="1"/>
     </w:p>
     <w:p>
       <w:pPr>
@@ -19191,6 +19192,10 @@
         <w:jc w:val="both"/>
       </w:pPr>
       <w:r>
+        <w:rPr>
+          <w:noProof/>
+          <w:lang w:val="es-VE" w:eastAsia="es-VE"/>
+        </w:rPr>
         <w:drawing>
           <wp:anchor distT="0" distB="0" distL="114300" distR="114300" simplePos="0" relativeHeight="251662336" behindDoc="1" locked="0" layoutInCell="1" allowOverlap="1" wp14:anchorId="79C970DF" wp14:editId="1ED49AF0">
             <wp:simplePos x="0" y="0"/>
@@ -19369,13 +19374,351 @@
           <w:b/>
         </w:rPr>
         <w:lastRenderedPageBreak/>
-        <w:t>4.3</w:t>
-      </w:r>
-      <w:r>
-        <w:rPr>
-          <w:b/>
-        </w:rPr>
-        <w:t>.6. Actividad VI: Diseño de interfaces</w:t>
+        <w:t>4.3.6. Actividad VI: Diseño de interfaces</w:t>
+      </w:r>
+    </w:p>
+    <w:p>
+      <w:pPr>
+        <w:spacing w:line="360" w:lineRule="auto"/>
+        <w:ind w:firstLine="708"/>
+        <w:jc w:val="both"/>
+      </w:pPr>
+      <w:r>
+        <w:t>Consideramos el diseño de las interfaces, un paso medular para el desarrollo de nuestro proyecto, debido a que es aquí donde trataremos de combinar el cumplimiento de todas las necesidades del cliente con la facilidad y entorno amigable del software, de manera que utilizarlo lejos de ser frustrante o dificultoso, sea ameno y sencillo de usar. Para la interfaz de todo el sistema se utilizó un formato conformado por cinco contenedores, tal como lo mostramos en la figura a continuación.</w:t>
+      </w:r>
+    </w:p>
+    <w:p>
+      <w:pPr>
+        <w:spacing w:line="360" w:lineRule="auto"/>
+        <w:ind w:firstLine="708"/>
+        <w:jc w:val="both"/>
+      </w:pPr>
+    </w:p>
+    <w:p>
+      <w:pPr>
+        <w:spacing w:line="360" w:lineRule="auto"/>
+        <w:ind w:firstLine="708"/>
+        <w:jc w:val="both"/>
+      </w:pPr>
+      <w:r>
+        <w:rPr>
+          <w:noProof/>
+          <w:lang w:val="es-VE" w:eastAsia="es-VE"/>
+        </w:rPr>
+        <w:drawing>
+          <wp:inline distT="0" distB="0" distL="0" distR="0" wp14:anchorId="58696FBF" wp14:editId="492FAE14">
+            <wp:extent cx="4324350" cy="3848100"/>
+            <wp:effectExtent l="0" t="0" r="0" b="0"/>
+            <wp:docPr id="5" name="Imagen 5"/>
+            <wp:cNvGraphicFramePr>
+              <a:graphicFrameLocks xmlns:a="http://schemas.openxmlformats.org/drawingml/2006/main" noChangeAspect="1"/>
+            </wp:cNvGraphicFramePr>
+            <a:graphic xmlns:a="http://schemas.openxmlformats.org/drawingml/2006/main">
+              <a:graphicData uri="http://schemas.openxmlformats.org/drawingml/2006/picture">
+                <pic:pic xmlns:pic="http://schemas.openxmlformats.org/drawingml/2006/picture">
+                  <pic:nvPicPr>
+                    <pic:cNvPr id="0" name="Picture 1"/>
+                    <pic:cNvPicPr>
+                      <a:picLocks noChangeAspect="1" noChangeArrowheads="1"/>
+                    </pic:cNvPicPr>
+                  </pic:nvPicPr>
+                  <pic:blipFill>
+                    <a:blip r:embed="rId37">
+                      <a:extLst>
+                        <a:ext uri="{28A0092B-C50C-407E-A947-70E740481C1C}">
+                          <a14:useLocalDpi xmlns:a14="http://schemas.microsoft.com/office/drawing/2010/main" val="0"/>
+                        </a:ext>
+                      </a:extLst>
+                    </a:blip>
+                    <a:srcRect/>
+                    <a:stretch>
+                      <a:fillRect/>
+                    </a:stretch>
+                  </pic:blipFill>
+                  <pic:spPr bwMode="auto">
+                    <a:xfrm>
+                      <a:off x="0" y="0"/>
+                      <a:ext cx="4324350" cy="3848100"/>
+                    </a:xfrm>
+                    <a:prstGeom prst="rect">
+                      <a:avLst/>
+                    </a:prstGeom>
+                    <a:noFill/>
+                    <a:ln>
+                      <a:noFill/>
+                    </a:ln>
+                  </pic:spPr>
+                </pic:pic>
+              </a:graphicData>
+            </a:graphic>
+          </wp:inline>
+        </w:drawing>
+      </w:r>
+    </w:p>
+    <w:p>
+      <w:pPr>
+        <w:spacing w:line="360" w:lineRule="auto"/>
+        <w:jc w:val="center"/>
+        <w:rPr>
+          <w:b/>
+        </w:rPr>
+      </w:pPr>
+      <w:r>
+        <w:rPr>
+          <w:b/>
+        </w:rPr>
+        <w:t>Figura 7. Interfaz principal del Sistema.</w:t>
+      </w:r>
+    </w:p>
+    <w:p>
+      <w:pPr>
+        <w:pStyle w:val="Sinespaciado"/>
+        <w:spacing w:line="360" w:lineRule="auto"/>
+        <w:ind w:firstLine="708"/>
+        <w:jc w:val="center"/>
+      </w:pPr>
+      <w:r>
+        <w:rPr>
+          <w:sz w:val="20"/>
+          <w:szCs w:val="20"/>
+        </w:rPr>
+        <w:t>Fuente: Manriquez, Arturo y Mendoza, Wilmer (2017)</w:t>
+      </w:r>
+    </w:p>
+    <w:p>
+      <w:pPr>
+        <w:spacing w:line="360" w:lineRule="auto"/>
+        <w:ind w:firstLine="708"/>
+        <w:jc w:val="both"/>
+      </w:pPr>
+    </w:p>
+    <w:p>
+      <w:pPr>
+        <w:spacing w:line="360" w:lineRule="auto"/>
+        <w:jc w:val="both"/>
+      </w:pPr>
+      <w:r>
+        <w:lastRenderedPageBreak/>
+        <w:tab/>
+        <w:t>Cada uno de estos contenedores cumple una función específica</w:t>
+      </w:r>
+      <w:r>
+        <w:t>. El contenedor superior aloja</w:t>
+      </w:r>
+      <w:r>
+        <w:t xml:space="preserve"> una barra de navegación, contentiva de las diferentes funciones que posee el sistema, mostrando en su parte izquierda el logo de la empresa.</w:t>
+      </w:r>
+      <w:r>
+        <w:t xml:space="preserve"> Los contenedores laterales están destinados a mostrar información de interés para empleados y usuarios del sistema, así como para mostrar las redes sociales de las cuales forma parte Hotel Garden Valencia. El contenedor central es el principal donde se muestran todas las actividades seleccionadas en el menú de navegación.</w:t>
+      </w:r>
+      <w:r>
+        <w:t xml:space="preserve"> </w:t>
+      </w:r>
+    </w:p>
+    <w:p>
+      <w:pPr>
+        <w:spacing w:line="360" w:lineRule="auto"/>
+        <w:jc w:val="both"/>
+      </w:pPr>
+    </w:p>
+    <w:p>
+      <w:pPr>
+        <w:pStyle w:val="Prrafodelista"/>
+        <w:numPr>
+          <w:ilvl w:val="2"/>
+          <w:numId w:val="27"/>
+        </w:numPr>
+        <w:spacing w:line="360" w:lineRule="auto"/>
+        <w:jc w:val="both"/>
+        <w:rPr>
+          <w:b/>
+        </w:rPr>
+      </w:pPr>
+      <w:r>
+        <w:rPr>
+          <w:b/>
+        </w:rPr>
+        <w:t>Actividad VI: Generación del Mapa de Navegación.</w:t>
+      </w:r>
+    </w:p>
+    <w:p>
+      <w:pPr>
+        <w:spacing w:line="360" w:lineRule="auto"/>
+        <w:ind w:firstLine="708"/>
+        <w:jc w:val="both"/>
+      </w:pPr>
+      <w:r>
+        <w:t>El mapa de navegación representa a través de un diagrama las diferentes rutas u opciones, a las cuales se puede acceder en el sistema, éste se representa de manera ordenada, leyéndose de izquierda a derecha y de arriba hacia abajo. A continuación, se presenta el mapa de navegación:</w:t>
+      </w:r>
+    </w:p>
+    <w:p>
+      <w:pPr>
+        <w:spacing w:line="360" w:lineRule="auto"/>
+        <w:ind w:firstLine="708"/>
+        <w:jc w:val="both"/>
+      </w:pPr>
+    </w:p>
+    <w:p>
+      <w:pPr>
+        <w:spacing w:line="360" w:lineRule="auto"/>
+        <w:ind w:firstLine="708"/>
+        <w:jc w:val="both"/>
+      </w:pPr>
+      <w:r>
+        <w:rPr>
+          <w:noProof/>
+        </w:rPr>
+        <w:drawing>
+          <wp:anchor distT="0" distB="0" distL="114300" distR="114300" simplePos="0" relativeHeight="251663360" behindDoc="1" locked="0" layoutInCell="1" allowOverlap="1" wp14:anchorId="5FB43344" wp14:editId="2A02900A">
+            <wp:simplePos x="0" y="0"/>
+            <wp:positionH relativeFrom="margin">
+              <wp:align>right</wp:align>
+            </wp:positionH>
+            <wp:positionV relativeFrom="paragraph">
+              <wp:posOffset>5080</wp:posOffset>
+            </wp:positionV>
+            <wp:extent cx="5153197" cy="2581275"/>
+            <wp:effectExtent l="0" t="0" r="9525" b="0"/>
+            <wp:wrapNone/>
+            <wp:docPr id="6" name="Imagen 6"/>
+            <wp:cNvGraphicFramePr>
+              <a:graphicFrameLocks xmlns:a="http://schemas.openxmlformats.org/drawingml/2006/main" noChangeAspect="1"/>
+            </wp:cNvGraphicFramePr>
+            <a:graphic xmlns:a="http://schemas.openxmlformats.org/drawingml/2006/main">
+              <a:graphicData uri="http://schemas.openxmlformats.org/drawingml/2006/picture">
+                <pic:pic xmlns:pic="http://schemas.openxmlformats.org/drawingml/2006/picture">
+                  <pic:nvPicPr>
+                    <pic:cNvPr id="0" name="Picture 1"/>
+                    <pic:cNvPicPr>
+                      <a:picLocks noChangeAspect="1" noChangeArrowheads="1"/>
+                    </pic:cNvPicPr>
+                  </pic:nvPicPr>
+                  <pic:blipFill>
+                    <a:blip r:embed="rId38">
+                      <a:extLst>
+                        <a:ext uri="{28A0092B-C50C-407E-A947-70E740481C1C}">
+                          <a14:useLocalDpi xmlns:a14="http://schemas.microsoft.com/office/drawing/2010/main" val="0"/>
+                        </a:ext>
+                      </a:extLst>
+                    </a:blip>
+                    <a:srcRect/>
+                    <a:stretch>
+                      <a:fillRect/>
+                    </a:stretch>
+                  </pic:blipFill>
+                  <pic:spPr bwMode="auto">
+                    <a:xfrm>
+                      <a:off x="0" y="0"/>
+                      <a:ext cx="5153197" cy="2581275"/>
+                    </a:xfrm>
+                    <a:prstGeom prst="rect">
+                      <a:avLst/>
+                    </a:prstGeom>
+                    <a:noFill/>
+                    <a:ln>
+                      <a:noFill/>
+                    </a:ln>
+                  </pic:spPr>
+                </pic:pic>
+              </a:graphicData>
+            </a:graphic>
+            <wp14:sizeRelH relativeFrom="page">
+              <wp14:pctWidth>0</wp14:pctWidth>
+            </wp14:sizeRelH>
+            <wp14:sizeRelV relativeFrom="page">
+              <wp14:pctHeight>0</wp14:pctHeight>
+            </wp14:sizeRelV>
+          </wp:anchor>
+        </w:drawing>
+      </w:r>
+    </w:p>
+    <w:p>
+      <w:pPr>
+        <w:spacing w:line="360" w:lineRule="auto"/>
+        <w:ind w:firstLine="708"/>
+        <w:jc w:val="both"/>
+      </w:pPr>
+    </w:p>
+    <w:p>
+      <w:pPr>
+        <w:spacing w:line="360" w:lineRule="auto"/>
+        <w:ind w:firstLine="708"/>
+        <w:jc w:val="both"/>
+      </w:pPr>
+    </w:p>
+    <w:p>
+      <w:pPr>
+        <w:spacing w:line="360" w:lineRule="auto"/>
+        <w:ind w:firstLine="708"/>
+        <w:jc w:val="both"/>
+      </w:pPr>
+    </w:p>
+    <w:p>
+      <w:pPr>
+        <w:spacing w:line="360" w:lineRule="auto"/>
+        <w:ind w:firstLine="708"/>
+        <w:jc w:val="both"/>
+      </w:pPr>
+    </w:p>
+    <w:p>
+      <w:pPr>
+        <w:spacing w:line="360" w:lineRule="auto"/>
+        <w:ind w:firstLine="708"/>
+        <w:jc w:val="both"/>
+      </w:pPr>
+    </w:p>
+    <w:p>
+      <w:pPr>
+        <w:spacing w:line="360" w:lineRule="auto"/>
+        <w:ind w:firstLine="708"/>
+        <w:jc w:val="both"/>
+      </w:pPr>
+    </w:p>
+    <w:p>
+      <w:pPr>
+        <w:spacing w:line="360" w:lineRule="auto"/>
+        <w:ind w:firstLine="708"/>
+        <w:jc w:val="both"/>
+      </w:pPr>
+    </w:p>
+    <w:p>
+      <w:pPr>
+        <w:spacing w:line="360" w:lineRule="auto"/>
+        <w:ind w:firstLine="708"/>
+        <w:jc w:val="both"/>
+      </w:pPr>
+    </w:p>
+    <w:p>
+      <w:pPr>
+        <w:spacing w:line="360" w:lineRule="auto"/>
+        <w:ind w:firstLine="708"/>
+        <w:jc w:val="both"/>
+      </w:pPr>
+    </w:p>
+    <w:p>
+      <w:pPr>
+        <w:pStyle w:val="NormalWeb"/>
+        <w:shd w:val="clear" w:color="auto" w:fill="FFFFFF"/>
+        <w:tabs>
+          <w:tab w:val="left" w:pos="7560"/>
+        </w:tabs>
+        <w:spacing w:before="0" w:beforeAutospacing="0" w:after="0" w:afterAutospacing="0" w:line="360" w:lineRule="auto"/>
+        <w:ind w:right="900"/>
+      </w:pPr>
+    </w:p>
+    <w:p>
+      <w:pPr>
+        <w:spacing w:line="360" w:lineRule="auto"/>
+        <w:jc w:val="center"/>
+        <w:rPr>
+          <w:b/>
+        </w:rPr>
+      </w:pPr>
+      <w:r>
+        <w:rPr>
+          <w:b/>
+        </w:rPr>
+        <w:t>Figura 8. Mapa de Navegación.</w:t>
       </w:r>
     </w:p>
     <w:p>
@@ -19388,12 +19731,108 @@
         <w:spacing w:before="0" w:beforeAutospacing="0" w:after="0" w:afterAutospacing="0" w:line="360" w:lineRule="auto"/>
         <w:ind w:right="900"/>
         <w:jc w:val="center"/>
-      </w:pPr>
-      <w:bookmarkStart w:id="1" w:name="_GoBack"/>
-      <w:bookmarkEnd w:id="1"/>
+        <w:rPr>
+          <w:sz w:val="20"/>
+          <w:szCs w:val="20"/>
+        </w:rPr>
+      </w:pPr>
+      <w:r>
+        <w:rPr>
+          <w:sz w:val="20"/>
+          <w:szCs w:val="20"/>
+        </w:rPr>
+        <w:t>Fuente: Manriquez, Arturo y Mendoza, Wilmer (2017)</w:t>
+      </w:r>
+    </w:p>
+    <w:p>
+      <w:pPr>
+        <w:spacing w:line="360" w:lineRule="auto"/>
+        <w:jc w:val="both"/>
+        <w:rPr>
+          <w:b/>
+        </w:rPr>
+      </w:pPr>
+      <w:r>
+        <w:rPr>
+          <w:b/>
+        </w:rPr>
+        <w:lastRenderedPageBreak/>
+        <w:t>4.4. Fase IV</w:t>
+      </w:r>
+      <w:r>
+        <w:rPr>
+          <w:b/>
+        </w:rPr>
+        <w:t>: Desarrollo</w:t>
+      </w:r>
+    </w:p>
+    <w:p>
+      <w:pPr>
+        <w:spacing w:line="360" w:lineRule="auto"/>
+        <w:jc w:val="both"/>
+        <w:rPr>
+          <w:b/>
+        </w:rPr>
+      </w:pPr>
+    </w:p>
+    <w:p>
+      <w:pPr>
+        <w:pStyle w:val="NormalWeb"/>
+        <w:shd w:val="clear" w:color="auto" w:fill="FFFFFF"/>
+        <w:tabs>
+          <w:tab w:val="left" w:pos="7560"/>
+        </w:tabs>
+        <w:spacing w:before="0" w:beforeAutospacing="0" w:after="0" w:afterAutospacing="0" w:line="360" w:lineRule="auto"/>
+        <w:ind w:right="900"/>
+        <w:jc w:val="both"/>
+      </w:pPr>
+    </w:p>
+    <w:p>
+      <w:pPr>
+        <w:pStyle w:val="NormalWeb"/>
+        <w:shd w:val="clear" w:color="auto" w:fill="FFFFFF"/>
+        <w:tabs>
+          <w:tab w:val="left" w:pos="7560"/>
+        </w:tabs>
+        <w:spacing w:before="0" w:beforeAutospacing="0" w:after="0" w:afterAutospacing="0" w:line="360" w:lineRule="auto"/>
+        <w:ind w:right="900"/>
+        <w:jc w:val="center"/>
+        <w:rPr>
+          <w:sz w:val="20"/>
+          <w:szCs w:val="20"/>
+        </w:rPr>
+      </w:pPr>
+    </w:p>
+    <w:p>
+      <w:pPr>
+        <w:pStyle w:val="NormalWeb"/>
+        <w:shd w:val="clear" w:color="auto" w:fill="FFFFFF"/>
+        <w:tabs>
+          <w:tab w:val="left" w:pos="7560"/>
+        </w:tabs>
+        <w:spacing w:before="0" w:beforeAutospacing="0" w:after="0" w:afterAutospacing="0" w:line="360" w:lineRule="auto"/>
+        <w:ind w:right="900"/>
+        <w:jc w:val="center"/>
+        <w:rPr>
+          <w:sz w:val="20"/>
+          <w:szCs w:val="20"/>
+        </w:rPr>
+      </w:pPr>
+    </w:p>
+    <w:p>
+      <w:pPr>
+        <w:pStyle w:val="NormalWeb"/>
+        <w:shd w:val="clear" w:color="auto" w:fill="FFFFFF"/>
+        <w:tabs>
+          <w:tab w:val="left" w:pos="7560"/>
+        </w:tabs>
+        <w:spacing w:before="0" w:beforeAutospacing="0" w:after="0" w:afterAutospacing="0" w:line="360" w:lineRule="auto"/>
+        <w:ind w:right="900"/>
+        <w:jc w:val="center"/>
+      </w:pPr>
     </w:p>
     <w:sectPr>
-      <w:footerReference w:type="default" r:id="rId37"/>
+      <w:footerReference w:type="default" r:id="rId39"/>
       <w:pgSz w:w="12240" w:h="15840"/>
       <w:pgMar w:top="2835" w:right="1701" w:bottom="1701" w:left="2268" w:header="709" w:footer="709" w:gutter="0"/>
       <w:cols w:space="708"/>
@@ -19585,7 +20024,7 @@
         <w:rStyle w:val="Nmerodepgina"/>
         <w:noProof/>
       </w:rPr>
-      <w:t>22</w:t>
+      <w:t>24</w:t>
     </w:r>
     <w:r>
       <w:rPr>
@@ -21788,9 +22227,9 @@
   </w:abstractNum>
   <w:abstractNum w:abstractNumId="22" w15:restartNumberingAfterBreak="0">
     <w:nsid w:val="547C56B5"/>
-    <w:multiLevelType w:val="hybridMultilevel"/>
-    <w:tmpl w:val="7F36D580"/>
-    <w:lvl w:ilvl="0" w:tplc="200A000F">
+    <w:multiLevelType w:val="multilevel"/>
+    <w:tmpl w:val="0DC80108"/>
+    <w:lvl w:ilvl="0">
       <w:start w:val="1"/>
       <w:numFmt w:val="decimal"/>
       <w:lvlText w:val="%1."/>
@@ -21799,77 +22238,109 @@
         <w:ind w:left="360" w:hanging="360"/>
       </w:pPr>
     </w:lvl>
-    <w:lvl w:ilvl="1" w:tplc="200A0019" w:tentative="1">
-      <w:start w:val="1"/>
-      <w:numFmt w:val="lowerLetter"/>
-      <w:lvlText w:val="%2."/>
+    <w:lvl w:ilvl="1">
+      <w:start w:val="3"/>
+      <w:numFmt w:val="decimal"/>
+      <w:isLgl/>
+      <w:lvlText w:val="%1.%2."/>
       <w:lvlJc w:val="left"/>
       <w:pPr>
-        <w:ind w:left="1080" w:hanging="360"/>
-      </w:pPr>
-    </w:lvl>
-    <w:lvl w:ilvl="2" w:tplc="200A001B" w:tentative="1">
-      <w:start w:val="1"/>
-      <w:numFmt w:val="lowerRoman"/>
-      <w:lvlText w:val="%3."/>
-      <w:lvlJc w:val="right"/>
-      <w:pPr>
-        <w:ind w:left="1800" w:hanging="180"/>
-      </w:pPr>
-    </w:lvl>
-    <w:lvl w:ilvl="3" w:tplc="200A000F" w:tentative="1">
-      <w:start w:val="1"/>
+        <w:ind w:left="600" w:hanging="600"/>
+      </w:pPr>
+      <w:rPr>
+        <w:rFonts w:hint="default"/>
+      </w:rPr>
+    </w:lvl>
+    <w:lvl w:ilvl="2">
+      <w:start w:val="7"/>
       <w:numFmt w:val="decimal"/>
-      <w:lvlText w:val="%4."/>
+      <w:isLgl/>
+      <w:lvlText w:val="%1.%2.%3."/>
       <w:lvlJc w:val="left"/>
       <w:pPr>
-        <w:ind w:left="2520" w:hanging="360"/>
-      </w:pPr>
-    </w:lvl>
-    <w:lvl w:ilvl="4" w:tplc="200A0019" w:tentative="1">
-      <w:start w:val="1"/>
-      <w:numFmt w:val="lowerLetter"/>
-      <w:lvlText w:val="%5."/>
+        <w:ind w:left="720" w:hanging="720"/>
+      </w:pPr>
+      <w:rPr>
+        <w:rFonts w:hint="default"/>
+      </w:rPr>
+    </w:lvl>
+    <w:lvl w:ilvl="3">
+      <w:start w:val="1"/>
+      <w:numFmt w:val="decimal"/>
+      <w:isLgl/>
+      <w:lvlText w:val="%1.%2.%3.%4."/>
       <w:lvlJc w:val="left"/>
       <w:pPr>
-        <w:ind w:left="3240" w:hanging="360"/>
-      </w:pPr>
-    </w:lvl>
-    <w:lvl w:ilvl="5" w:tplc="200A001B" w:tentative="1">
-      <w:start w:val="1"/>
-      <w:numFmt w:val="lowerRoman"/>
-      <w:lvlText w:val="%6."/>
-      <w:lvlJc w:val="right"/>
-      <w:pPr>
-        <w:ind w:left="3960" w:hanging="180"/>
-      </w:pPr>
-    </w:lvl>
-    <w:lvl w:ilvl="6" w:tplc="200A000F" w:tentative="1">
+        <w:ind w:left="720" w:hanging="720"/>
+      </w:pPr>
+      <w:rPr>
+        <w:rFonts w:hint="default"/>
+      </w:rPr>
+    </w:lvl>
+    <w:lvl w:ilvl="4">
       <w:start w:val="1"/>
       <w:numFmt w:val="decimal"/>
-      <w:lvlText w:val="%7."/>
+      <w:isLgl/>
+      <w:lvlText w:val="%1.%2.%3.%4.%5."/>
       <w:lvlJc w:val="left"/>
       <w:pPr>
-        <w:ind w:left="4680" w:hanging="360"/>
-      </w:pPr>
-    </w:lvl>
-    <w:lvl w:ilvl="7" w:tplc="200A0019" w:tentative="1">
-      <w:start w:val="1"/>
-      <w:numFmt w:val="lowerLetter"/>
-      <w:lvlText w:val="%8."/>
+        <w:ind w:left="1080" w:hanging="1080"/>
+      </w:pPr>
+      <w:rPr>
+        <w:rFonts w:hint="default"/>
+      </w:rPr>
+    </w:lvl>
+    <w:lvl w:ilvl="5">
+      <w:start w:val="1"/>
+      <w:numFmt w:val="decimal"/>
+      <w:isLgl/>
+      <w:lvlText w:val="%1.%2.%3.%4.%5.%6."/>
       <w:lvlJc w:val="left"/>
       <w:pPr>
-        <w:ind w:left="5400" w:hanging="360"/>
-      </w:pPr>
-    </w:lvl>
-    <w:lvl w:ilvl="8" w:tplc="200A001B" w:tentative="1">
-      <w:start w:val="1"/>
-      <w:numFmt w:val="lowerRoman"/>
-      <w:lvlText w:val="%9."/>
-      <w:lvlJc w:val="right"/>
-      <w:pPr>
-        <w:ind w:left="6120" w:hanging="180"/>
-      </w:pPr>
+        <w:ind w:left="1080" w:hanging="1080"/>
+      </w:pPr>
+      <w:rPr>
+        <w:rFonts w:hint="default"/>
+      </w:rPr>
+    </w:lvl>
+    <w:lvl w:ilvl="6">
+      <w:start w:val="1"/>
+      <w:numFmt w:val="decimal"/>
+      <w:isLgl/>
+      <w:lvlText w:val="%1.%2.%3.%4.%5.%6.%7."/>
+      <w:lvlJc w:val="left"/>
+      <w:pPr>
+        <w:ind w:left="1440" w:hanging="1440"/>
+      </w:pPr>
+      <w:rPr>
+        <w:rFonts w:hint="default"/>
+      </w:rPr>
+    </w:lvl>
+    <w:lvl w:ilvl="7">
+      <w:start w:val="1"/>
+      <w:numFmt w:val="decimal"/>
+      <w:isLgl/>
+      <w:lvlText w:val="%1.%2.%3.%4.%5.%6.%7.%8."/>
+      <w:lvlJc w:val="left"/>
+      <w:pPr>
+        <w:ind w:left="1440" w:hanging="1440"/>
+      </w:pPr>
+      <w:rPr>
+        <w:rFonts w:hint="default"/>
+      </w:rPr>
+    </w:lvl>
+    <w:lvl w:ilvl="8">
+      <w:start w:val="1"/>
+      <w:numFmt w:val="decimal"/>
+      <w:isLgl/>
+      <w:lvlText w:val="%1.%2.%3.%4.%5.%6.%7.%8.%9."/>
+      <w:lvlJc w:val="left"/>
+      <w:pPr>
+        <w:ind w:left="1800" w:hanging="1800"/>
+      </w:pPr>
+      <w:rPr>
+        <w:rFonts w:hint="default"/>
+      </w:rPr>
     </w:lvl>
   </w:abstractNum>
   <w:abstractNum w:abstractNumId="23" w15:restartNumberingAfterBreak="0">

</xml_diff>